<commit_message>
Fixed Controllers and Services docs and deleted message model
</commit_message>
<xml_diff>
--- a/michael_veliz/public/cv/Oscar Michael Veliz Corozo CV.docx
+++ b/michael_veliz/public/cv/Oscar Michael Veliz Corozo CV.docx
@@ -11,7 +11,7 @@
           <w:b/>
           <w:sz w:val="28"/>
           <w:szCs w:val="44"/>
-          <w:lang w:val="en-US"/>
+          <w:lang w:val="es-EC"/>
         </w:rPr>
       </w:pPr>
       <w:r>
@@ -20,7 +20,7 @@
           <w:b/>
           <w:sz w:val="28"/>
           <w:szCs w:val="44"/>
-          <w:lang w:val="en-US"/>
+          <w:lang w:val="es-EC"/>
         </w:rPr>
         <w:t>Oscar Michael Veliz Corozo</w:t>
       </w:r>
@@ -33,17 +33,15 @@
           <w:rFonts w:ascii="Arial" w:hAnsi="Arial" w:cs="Arial"/>
           <w:sz w:val="16"/>
           <w:szCs w:val="16"/>
-          <w:lang w:val="en-US"/>
-        </w:rPr>
-      </w:pPr>
-      <w:bookmarkStart w:id="0" w:name="_GoBack"/>
-      <w:bookmarkEnd w:id="0"/>
+          <w:lang w:val="es-EC"/>
+        </w:rPr>
+      </w:pPr>
       <w:r>
         <w:rPr>
           <w:rFonts w:ascii="Arial" w:hAnsi="Arial" w:cs="Arial"/>
           <w:sz w:val="16"/>
           <w:szCs w:val="16"/>
-          <w:lang w:val="en-US"/>
+          <w:lang w:val="es-EC"/>
         </w:rPr>
         <w:t>Vancouver, BC</w:t>
       </w:r>
@@ -52,7 +50,7 @@
           <w:rFonts w:ascii="Arial" w:hAnsi="Arial" w:cs="Arial"/>
           <w:sz w:val="16"/>
           <w:szCs w:val="16"/>
-          <w:lang w:val="en-US"/>
+          <w:lang w:val="es-EC"/>
         </w:rPr>
         <w:t xml:space="preserve"> </w:t>
       </w:r>
@@ -65,7 +63,7 @@
           <w:rFonts w:ascii="Arial" w:hAnsi="Arial" w:cs="Arial"/>
           <w:sz w:val="16"/>
           <w:szCs w:val="16"/>
-          <w:lang w:val="en-US"/>
+          <w:lang w:val="es-EC"/>
         </w:rPr>
       </w:pPr>
       <w:r>
@@ -74,7 +72,7 @@
           <w:noProof/>
           <w:sz w:val="16"/>
           <w:szCs w:val="16"/>
-          <w:lang w:val="en-US"/>
+          <w:lang w:val="es-EC"/>
         </w:rPr>
         <w:t xml:space="preserve">+1 </w:t>
       </w:r>
@@ -83,7 +81,7 @@
           <w:rFonts w:ascii="Arial" w:hAnsi="Arial" w:cs="Arial"/>
           <w:sz w:val="16"/>
           <w:szCs w:val="16"/>
-          <w:lang w:val="en-US"/>
+          <w:lang w:val="es-EC"/>
         </w:rPr>
         <w:t>672 7</w:t>
       </w:r>
@@ -92,7 +90,7 @@
           <w:rFonts w:ascii="Arial" w:hAnsi="Arial" w:cs="Arial"/>
           <w:sz w:val="16"/>
           <w:szCs w:val="16"/>
-          <w:lang w:val="en-US"/>
+          <w:lang w:val="es-EC"/>
         </w:rPr>
         <w:t>27 3655 | corozomichel12@gmail</w:t>
       </w:r>
@@ -101,7 +99,7 @@
           <w:rFonts w:ascii="Arial" w:hAnsi="Arial" w:cs="Arial"/>
           <w:sz w:val="16"/>
           <w:szCs w:val="16"/>
-          <w:lang w:val="en-US"/>
+          <w:lang w:val="es-EC"/>
         </w:rPr>
         <w:t>.com | Michael Veliz</w:t>
       </w:r>
@@ -110,7 +108,7 @@
           <w:rFonts w:ascii="Arial" w:hAnsi="Arial" w:cs="Arial"/>
           <w:sz w:val="16"/>
           <w:szCs w:val="16"/>
-          <w:lang w:val="en-US"/>
+          <w:lang w:val="es-EC"/>
         </w:rPr>
         <w:t xml:space="preserve"> (</w:t>
       </w:r>
@@ -119,7 +117,7 @@
           <w:rFonts w:ascii="Arial" w:hAnsi="Arial" w:cs="Arial"/>
           <w:sz w:val="16"/>
           <w:szCs w:val="16"/>
-          <w:lang w:val="en-US"/>
+          <w:lang w:val="es-EC"/>
         </w:rPr>
         <w:t>LinkedIn</w:t>
       </w:r>
@@ -128,9 +126,41 @@
           <w:rFonts w:ascii="Arial" w:hAnsi="Arial" w:cs="Arial"/>
           <w:sz w:val="16"/>
           <w:szCs w:val="16"/>
-          <w:lang w:val="en-US"/>
+          <w:lang w:val="es-EC"/>
         </w:rPr>
         <w:t>)</w:t>
+      </w:r>
+      <w:r>
+        <w:rPr>
+          <w:rFonts w:ascii="Arial" w:hAnsi="Arial" w:cs="Arial"/>
+          <w:sz w:val="16"/>
+          <w:szCs w:val="16"/>
+          <w:lang w:val="es-EC"/>
+        </w:rPr>
+        <w:t xml:space="preserve"> | </w:t>
+      </w:r>
+      <w:hyperlink r:id="rId7" w:history="1">
+        <w:r>
+          <w:rPr>
+            <w:rStyle w:val="Hipervnculo"/>
+            <w:rFonts w:ascii="Arial" w:hAnsi="Arial" w:cs="Arial"/>
+            <w:color w:val="000000" w:themeColor="text1"/>
+            <w:sz w:val="16"/>
+            <w:szCs w:val="16"/>
+            <w:u w:val="none"/>
+            <w:lang w:val="es-EC"/>
+          </w:rPr>
+          <w:t>https://github.com/Michos12</w:t>
+        </w:r>
+      </w:hyperlink>
+      <w:r>
+        <w:rPr>
+          <w:rFonts w:ascii="Arial" w:hAnsi="Arial" w:cs="Arial"/>
+          <w:sz w:val="16"/>
+          <w:szCs w:val="16"/>
+          <w:lang w:val="es-EC"/>
+        </w:rPr>
+        <w:t xml:space="preserve"> (GitHub)</w:t>
       </w:r>
     </w:p>
     <w:p>
@@ -189,7 +219,17 @@
           <w:sz w:val="20"/>
           <w:szCs w:val="20"/>
         </w:rPr>
-        <w:t xml:space="preserve">, MongoDB, React, and Angular. Skilled in building responsive and scalable applications using HTML, CSS, Tailwind, and modern frameworks. </w:t>
+        <w:t>, MongoDB, React</w:t>
+      </w:r>
+      <w:bookmarkStart w:id="0" w:name="_GoBack"/>
+      <w:bookmarkEnd w:id="0"/>
+      <w:r>
+        <w:rPr>
+          <w:rFonts w:ascii="Arial" w:hAnsi="Arial" w:cs="Arial"/>
+          <w:sz w:val="20"/>
+          <w:szCs w:val="20"/>
+        </w:rPr>
+        <w:t xml:space="preserve">, and Angular. Skilled in building responsive and scalable applications using HTML, CSS, Tailwind, and modern frameworks. </w:t>
       </w:r>
     </w:p>
     <w:p>
@@ -552,28 +592,6 @@
           <w:sz w:val="20"/>
           <w:szCs w:val="20"/>
         </w:rPr>
-        <w:t>Assisted clients, resolved concerns, and de-escalated tense situations.</w:t>
-      </w:r>
-    </w:p>
-    <w:p>
-      <w:pPr>
-        <w:numPr>
-          <w:ilvl w:val="0"/>
-          <w:numId w:val="7"/>
-        </w:numPr>
-        <w:spacing w:line="240" w:lineRule="auto"/>
-        <w:rPr>
-          <w:rFonts w:ascii="Arial" w:hAnsi="Arial" w:cs="Arial"/>
-          <w:sz w:val="20"/>
-          <w:szCs w:val="20"/>
-        </w:rPr>
-      </w:pPr>
-      <w:r>
-        <w:rPr>
-          <w:rFonts w:ascii="Arial" w:hAnsi="Arial" w:cs="Arial"/>
-          <w:sz w:val="20"/>
-          <w:szCs w:val="20"/>
-        </w:rPr>
         <w:t>Organized meetings, itineraries, and database updates.</w:t>
       </w:r>
     </w:p>
@@ -618,8 +636,20 @@
           <w:sz w:val="20"/>
           <w:szCs w:val="20"/>
         </w:rPr>
-        <w:t xml:space="preserve"> | ElectriLara</w:t>
-      </w:r>
+        <w:t xml:space="preserve"> | </w:t>
+      </w:r>
+      <w:proofErr w:type="spellStart"/>
+      <w:r>
+        <w:rPr>
+          <w:rFonts w:ascii="Arial" w:hAnsi="Arial" w:cs="Arial"/>
+          <w:b/>
+          <w:color w:val="0070C0"/>
+          <w:sz w:val="20"/>
+          <w:szCs w:val="20"/>
+        </w:rPr>
+        <w:t>ElectriLara</w:t>
+      </w:r>
+      <w:proofErr w:type="spellEnd"/>
       <w:r>
         <w:rPr>
           <w:rFonts w:ascii="Arial" w:hAnsi="Arial" w:cs="Arial"/>
@@ -907,7 +937,7 @@
           <w:sz w:val="20"/>
           <w:szCs w:val="20"/>
         </w:rPr>
-        <w:t>Ensured proper operation and maintenance of electronic go-kart systems and entertainment equipment.</w:t>
+        <w:t>Ensured proper operation and maintenance of electronic go-kart systems and equipment.</w:t>
       </w:r>
     </w:p>
     <w:p>
@@ -976,7 +1006,338 @@
           <w:sz w:val="20"/>
           <w:szCs w:val="20"/>
         </w:rPr>
-        <w:t>Collaborated with cross-functional staff to maintain high service standards.</w:t>
+        <w:t>Collaborated with cross-fu</w:t>
+      </w:r>
+      <w:r>
+        <w:rPr>
+          <w:rFonts w:ascii="Arial" w:hAnsi="Arial" w:cs="Arial"/>
+          <w:sz w:val="20"/>
+          <w:szCs w:val="20"/>
+        </w:rPr>
+        <w:t xml:space="preserve">nctional staff to maintain </w:t>
+      </w:r>
+      <w:r>
+        <w:rPr>
+          <w:rFonts w:ascii="Arial" w:hAnsi="Arial" w:cs="Arial"/>
+          <w:sz w:val="20"/>
+          <w:szCs w:val="20"/>
+        </w:rPr>
+        <w:t>service standards.</w:t>
+      </w:r>
+    </w:p>
+    <w:p>
+      <w:pPr>
+        <w:shd w:val="clear" w:color="auto" w:fill="F2F2F2"/>
+        <w:spacing w:before="240" w:line="240" w:lineRule="auto"/>
+        <w:rPr>
+          <w:rFonts w:ascii="Arial" w:hAnsi="Arial" w:cs="Arial"/>
+          <w:b/>
+          <w:sz w:val="24"/>
+          <w:szCs w:val="24"/>
+        </w:rPr>
+      </w:pPr>
+      <w:r>
+        <w:rPr>
+          <w:rFonts w:ascii="Arial" w:hAnsi="Arial" w:cs="Arial"/>
+          <w:b/>
+          <w:sz w:val="24"/>
+          <w:szCs w:val="24"/>
+        </w:rPr>
+        <w:t>PROJECTS</w:t>
+      </w:r>
+    </w:p>
+    <w:p>
+      <w:pPr>
+        <w:spacing w:before="120" w:after="0" w:line="240" w:lineRule="auto"/>
+        <w:rPr>
+          <w:rFonts w:ascii="Arial" w:hAnsi="Arial" w:cs="Arial"/>
+          <w:sz w:val="20"/>
+          <w:szCs w:val="20"/>
+        </w:rPr>
+      </w:pPr>
+      <w:r>
+        <w:rPr>
+          <w:rFonts w:ascii="Arial" w:hAnsi="Arial" w:cs="Arial"/>
+          <w:b/>
+          <w:color w:val="0070C0"/>
+          <w:sz w:val="20"/>
+          <w:szCs w:val="20"/>
+        </w:rPr>
+        <w:t xml:space="preserve">Personal Website for my </w:t>
+      </w:r>
+      <w:proofErr w:type="spellStart"/>
+      <w:r>
+        <w:rPr>
+          <w:rFonts w:ascii="Arial" w:hAnsi="Arial" w:cs="Arial"/>
+          <w:b/>
+          <w:color w:val="0070C0"/>
+          <w:sz w:val="20"/>
+          <w:szCs w:val="20"/>
+        </w:rPr>
+        <w:t>portafolio</w:t>
+      </w:r>
+      <w:proofErr w:type="spellEnd"/>
+      <w:r>
+        <w:rPr>
+          <w:rFonts w:ascii="Arial" w:hAnsi="Arial" w:cs="Arial"/>
+          <w:b/>
+          <w:color w:val="0070C0"/>
+          <w:sz w:val="20"/>
+          <w:szCs w:val="20"/>
+        </w:rPr>
+        <w:t xml:space="preserve"> </w:t>
+      </w:r>
+      <w:r>
+        <w:rPr>
+          <w:rFonts w:ascii="Arial" w:hAnsi="Arial" w:cs="Arial"/>
+          <w:b/>
+          <w:color w:val="0070C0"/>
+          <w:sz w:val="20"/>
+          <w:szCs w:val="20"/>
+        </w:rPr>
+        <w:tab/>
+      </w:r>
+      <w:r>
+        <w:rPr>
+          <w:rFonts w:ascii="Arial" w:hAnsi="Arial" w:cs="Arial"/>
+          <w:b/>
+          <w:color w:val="0070C0"/>
+          <w:sz w:val="20"/>
+          <w:szCs w:val="20"/>
+        </w:rPr>
+        <w:tab/>
+      </w:r>
+      <w:r>
+        <w:rPr>
+          <w:rFonts w:ascii="Arial" w:hAnsi="Arial" w:cs="Arial"/>
+          <w:b/>
+          <w:color w:val="0070C0"/>
+          <w:sz w:val="20"/>
+          <w:szCs w:val="20"/>
+        </w:rPr>
+        <w:tab/>
+      </w:r>
+      <w:r>
+        <w:rPr>
+          <w:rFonts w:ascii="Arial" w:hAnsi="Arial" w:cs="Arial"/>
+          <w:b/>
+          <w:color w:val="0070C0"/>
+          <w:sz w:val="20"/>
+          <w:szCs w:val="20"/>
+        </w:rPr>
+        <w:tab/>
+      </w:r>
+      <w:r>
+        <w:rPr>
+          <w:rFonts w:ascii="Arial" w:hAnsi="Arial" w:cs="Arial"/>
+          <w:b/>
+          <w:color w:val="0070C0"/>
+          <w:sz w:val="20"/>
+          <w:szCs w:val="20"/>
+        </w:rPr>
+        <w:tab/>
+      </w:r>
+      <w:r>
+        <w:rPr>
+          <w:rFonts w:ascii="Arial" w:hAnsi="Arial" w:cs="Arial"/>
+          <w:b/>
+          <w:color w:val="0070C0"/>
+          <w:sz w:val="20"/>
+          <w:szCs w:val="20"/>
+        </w:rPr>
+        <w:tab/>
+      </w:r>
+      <w:r>
+        <w:rPr>
+          <w:rFonts w:ascii="Arial" w:hAnsi="Arial" w:cs="Arial"/>
+          <w:b/>
+          <w:color w:val="0070C0"/>
+          <w:sz w:val="20"/>
+          <w:szCs w:val="20"/>
+        </w:rPr>
+        <w:tab/>
+        <w:t xml:space="preserve">          On Process</w:t>
+      </w:r>
+    </w:p>
+    <w:p>
+      <w:pPr>
+        <w:spacing w:before="120" w:after="0" w:line="240" w:lineRule="auto"/>
+        <w:rPr>
+          <w:rFonts w:ascii="Arial" w:hAnsi="Arial" w:cs="Arial"/>
+          <w:sz w:val="20"/>
+          <w:szCs w:val="20"/>
+        </w:rPr>
+      </w:pPr>
+      <w:r>
+        <w:rPr>
+          <w:rFonts w:ascii="Arial" w:hAnsi="Arial" w:cs="Arial"/>
+          <w:sz w:val="20"/>
+          <w:szCs w:val="20"/>
+        </w:rPr>
+        <w:t>Website that have all my information like projects, skills and work experience</w:t>
+      </w:r>
+      <w:r>
+        <w:rPr>
+          <w:rFonts w:ascii="Arial" w:hAnsi="Arial" w:cs="Arial"/>
+          <w:sz w:val="20"/>
+          <w:szCs w:val="20"/>
+        </w:rPr>
+        <w:t xml:space="preserve">, implemented endpoints, readable project structure, APIs and connections to </w:t>
+      </w:r>
+      <w:proofErr w:type="spellStart"/>
+      <w:r>
+        <w:rPr>
+          <w:rFonts w:ascii="Arial" w:hAnsi="Arial" w:cs="Arial"/>
+          <w:sz w:val="20"/>
+          <w:szCs w:val="20"/>
+        </w:rPr>
+        <w:t>DataBases</w:t>
+      </w:r>
+      <w:proofErr w:type="spellEnd"/>
+      <w:r>
+        <w:rPr>
+          <w:rFonts w:ascii="Arial" w:hAnsi="Arial" w:cs="Arial"/>
+          <w:sz w:val="20"/>
+          <w:szCs w:val="20"/>
+        </w:rPr>
+        <w:t>.</w:t>
+      </w:r>
+    </w:p>
+    <w:p>
+      <w:pPr>
+        <w:spacing w:before="120" w:after="0" w:line="240" w:lineRule="auto"/>
+        <w:rPr>
+          <w:rFonts w:ascii="Arial" w:hAnsi="Arial" w:cs="Arial"/>
+          <w:b/>
+          <w:sz w:val="20"/>
+          <w:szCs w:val="20"/>
+        </w:rPr>
+      </w:pPr>
+      <w:r>
+        <w:rPr>
+          <w:rFonts w:ascii="Arial" w:hAnsi="Arial" w:cs="Arial"/>
+          <w:b/>
+          <w:sz w:val="20"/>
+          <w:szCs w:val="20"/>
+        </w:rPr>
+        <w:t>Technologies that I used</w:t>
+      </w:r>
+      <w:r>
+        <w:rPr>
+          <w:rFonts w:ascii="Arial" w:hAnsi="Arial" w:cs="Arial"/>
+          <w:b/>
+          <w:sz w:val="20"/>
+          <w:szCs w:val="20"/>
+        </w:rPr>
+        <w:t>:</w:t>
+      </w:r>
+    </w:p>
+    <w:p>
+      <w:pPr>
+        <w:pStyle w:val="Prrafodelista"/>
+        <w:numPr>
+          <w:ilvl w:val="0"/>
+          <w:numId w:val="16"/>
+        </w:numPr>
+        <w:spacing w:before="120" w:after="0" w:line="240" w:lineRule="auto"/>
+        <w:rPr>
+          <w:rFonts w:ascii="Arial" w:hAnsi="Arial" w:cs="Arial"/>
+          <w:sz w:val="20"/>
+          <w:szCs w:val="20"/>
+        </w:rPr>
+      </w:pPr>
+      <w:r>
+        <w:rPr>
+          <w:rFonts w:ascii="Arial" w:hAnsi="Arial" w:cs="Arial"/>
+          <w:sz w:val="20"/>
+          <w:szCs w:val="20"/>
+        </w:rPr>
+        <w:t xml:space="preserve">JavaScript, MongoDB, HTML, </w:t>
+      </w:r>
+      <w:proofErr w:type="spellStart"/>
+      <w:r>
+        <w:rPr>
+          <w:rFonts w:ascii="Arial" w:hAnsi="Arial" w:cs="Arial"/>
+          <w:sz w:val="20"/>
+          <w:szCs w:val="20"/>
+        </w:rPr>
+        <w:t>TailWind</w:t>
+      </w:r>
+      <w:proofErr w:type="spellEnd"/>
+      <w:r>
+        <w:rPr>
+          <w:rFonts w:ascii="Arial" w:hAnsi="Arial" w:cs="Arial"/>
+          <w:sz w:val="20"/>
+          <w:szCs w:val="20"/>
+        </w:rPr>
+        <w:t xml:space="preserve">, </w:t>
+      </w:r>
+      <w:proofErr w:type="spellStart"/>
+      <w:r>
+        <w:rPr>
+          <w:rFonts w:ascii="Arial" w:hAnsi="Arial" w:cs="Arial"/>
+          <w:sz w:val="20"/>
+          <w:szCs w:val="20"/>
+        </w:rPr>
+        <w:t>NodeJs</w:t>
+      </w:r>
+      <w:proofErr w:type="spellEnd"/>
+      <w:r>
+        <w:rPr>
+          <w:rFonts w:ascii="Arial" w:hAnsi="Arial" w:cs="Arial"/>
+          <w:sz w:val="20"/>
+          <w:szCs w:val="20"/>
+        </w:rPr>
+        <w:t xml:space="preserve">, Git, GitHub, </w:t>
+      </w:r>
+      <w:r>
+        <w:rPr>
+          <w:rFonts w:ascii="Arial" w:hAnsi="Arial" w:cs="Arial"/>
+          <w:sz w:val="20"/>
+          <w:szCs w:val="20"/>
+        </w:rPr>
+        <w:t xml:space="preserve">Express </w:t>
+      </w:r>
+    </w:p>
+    <w:p>
+      <w:pPr>
+        <w:spacing w:before="120" w:after="0" w:line="240" w:lineRule="auto"/>
+        <w:rPr>
+          <w:rFonts w:ascii="Arial" w:hAnsi="Arial" w:cs="Arial"/>
+          <w:b/>
+          <w:sz w:val="20"/>
+          <w:szCs w:val="20"/>
+        </w:rPr>
+      </w:pPr>
+      <w:r>
+        <w:rPr>
+          <w:rFonts w:ascii="Arial" w:hAnsi="Arial" w:cs="Arial"/>
+          <w:b/>
+          <w:sz w:val="20"/>
+          <w:szCs w:val="20"/>
+        </w:rPr>
+        <w:lastRenderedPageBreak/>
+        <w:t>Link to GitHub’s repository:</w:t>
+      </w:r>
+    </w:p>
+    <w:p>
+      <w:pPr>
+        <w:spacing w:before="120" w:after="0" w:line="240" w:lineRule="auto"/>
+        <w:rPr>
+          <w:rFonts w:ascii="Arial" w:hAnsi="Arial" w:cs="Arial"/>
+          <w:sz w:val="20"/>
+          <w:szCs w:val="20"/>
+          <w:lang w:val="es-EC"/>
+        </w:rPr>
+      </w:pPr>
+      <w:r>
+        <w:rPr>
+          <w:rFonts w:ascii="Arial" w:hAnsi="Arial" w:cs="Arial"/>
+          <w:sz w:val="20"/>
+          <w:szCs w:val="20"/>
+          <w:lang w:val="es-EC"/>
+        </w:rPr>
+        <w:t>https://github.com/Michos12/Portafolio</w:t>
       </w:r>
     </w:p>
     <w:p>
@@ -1264,7 +1625,6 @@
           <w:sz w:val="20"/>
           <w:szCs w:val="20"/>
         </w:rPr>
-        <w:lastRenderedPageBreak/>
         <w:t xml:space="preserve">Planning of events, communication of the monthly itineraries of each group, resolution of conflicts between members and representation in debates </w:t>
       </w:r>
       <w:r>
@@ -1530,15 +1890,7 @@
           <w:sz w:val="20"/>
           <w:szCs w:val="20"/>
         </w:rPr>
-        <w:t>Team</w:t>
-      </w:r>
-      <w:r>
-        <w:rPr>
-          <w:rFonts w:ascii="Arial" w:hAnsi="Arial" w:cs="Arial"/>
-          <w:sz w:val="20"/>
-          <w:szCs w:val="20"/>
-        </w:rPr>
-        <w:t xml:space="preserve"> leadership and task delegation</w:t>
+        <w:t>Team leadership and task delegation</w:t>
       </w:r>
     </w:p>
     <w:p>
@@ -1561,15 +1913,7 @@
           <w:sz w:val="20"/>
           <w:szCs w:val="20"/>
         </w:rPr>
-        <w:t xml:space="preserve">Customer </w:t>
-      </w:r>
-      <w:r>
-        <w:rPr>
-          <w:rFonts w:ascii="Arial" w:hAnsi="Arial" w:cs="Arial"/>
-          <w:sz w:val="20"/>
-          <w:szCs w:val="20"/>
-        </w:rPr>
-        <w:t>service and conflict resolution</w:t>
+        <w:t>Customer service and conflict resolution</w:t>
       </w:r>
     </w:p>
     <w:p>
@@ -1615,15 +1959,7 @@
           <w:sz w:val="20"/>
           <w:szCs w:val="20"/>
         </w:rPr>
-        <w:t>In</w:t>
-      </w:r>
-      <w:r>
-        <w:rPr>
-          <w:rFonts w:ascii="Arial" w:hAnsi="Arial" w:cs="Arial"/>
-          <w:sz w:val="20"/>
-          <w:szCs w:val="20"/>
-        </w:rPr>
-        <w:t>ventory and resource management</w:t>
+        <w:t>Inventory and resource management</w:t>
       </w:r>
     </w:p>
     <w:p>
@@ -1646,15 +1982,7 @@
           <w:sz w:val="20"/>
           <w:szCs w:val="20"/>
         </w:rPr>
-        <w:t>Strong communic</w:t>
-      </w:r>
-      <w:r>
-        <w:rPr>
-          <w:rFonts w:ascii="Arial" w:hAnsi="Arial" w:cs="Arial"/>
-          <w:sz w:val="20"/>
-          <w:szCs w:val="20"/>
-        </w:rPr>
-        <w:t>ation and organizational skills</w:t>
+        <w:t>Strong communication and organizational skills</w:t>
       </w:r>
     </w:p>
     <w:p>
@@ -1788,6 +2116,32 @@
         </w:rPr>
         <w:t xml:space="preserve"> Node.js, Python</w:t>
       </w:r>
+      <w:r>
+        <w:rPr>
+          <w:rFonts w:ascii="Arial" w:hAnsi="Arial" w:cs="Arial"/>
+          <w:sz w:val="20"/>
+          <w:szCs w:val="20"/>
+        </w:rPr>
+        <w:t xml:space="preserve">, </w:t>
+      </w:r>
+      <w:r>
+        <w:rPr>
+          <w:rFonts w:ascii="Arial" w:hAnsi="Arial" w:cs="Arial"/>
+          <w:sz w:val="20"/>
+          <w:szCs w:val="20"/>
+        </w:rPr>
+        <w:t xml:space="preserve">JavaScript, </w:t>
+      </w:r>
+      <w:proofErr w:type="spellStart"/>
+      <w:r>
+        <w:rPr>
+          <w:rFonts w:ascii="Arial" w:hAnsi="Arial" w:cs="Arial"/>
+          <w:sz w:val="20"/>
+          <w:szCs w:val="20"/>
+        </w:rPr>
+        <w:t>TypeScript</w:t>
+      </w:r>
+      <w:proofErr w:type="spellEnd"/>
     </w:p>
     <w:p>
       <w:pPr>
@@ -1840,26 +2194,16 @@
           <w:sz w:val="20"/>
           <w:szCs w:val="20"/>
         </w:rPr>
-        <w:t>Languages:</w:t>
-      </w:r>
-      <w:r>
-        <w:rPr>
-          <w:rFonts w:ascii="Arial" w:hAnsi="Arial" w:cs="Arial"/>
-          <w:sz w:val="20"/>
-          <w:szCs w:val="20"/>
-        </w:rPr>
-        <w:t xml:space="preserve"> JavaScript, </w:t>
-      </w:r>
-      <w:proofErr w:type="spellStart"/>
-      <w:r>
-        <w:rPr>
-          <w:rFonts w:ascii="Arial" w:hAnsi="Arial" w:cs="Arial"/>
-          <w:sz w:val="20"/>
-          <w:szCs w:val="20"/>
-        </w:rPr>
-        <w:t>TypeScript</w:t>
-      </w:r>
-      <w:proofErr w:type="spellEnd"/>
+        <w:t>Tools:</w:t>
+      </w:r>
+      <w:r>
+        <w:rPr>
+          <w:rFonts w:ascii="Arial" w:hAnsi="Arial" w:cs="Arial"/>
+          <w:sz w:val="20"/>
+          <w:szCs w:val="20"/>
+        </w:rPr>
+        <w:t xml:space="preserve"> Git, GitHub</w:t>
+      </w:r>
     </w:p>
     <w:p>
       <w:pPr>
@@ -1881,37 +2225,6 @@
           <w:sz w:val="20"/>
           <w:szCs w:val="20"/>
         </w:rPr>
-        <w:t>Tools:</w:t>
-      </w:r>
-      <w:r>
-        <w:rPr>
-          <w:rFonts w:ascii="Arial" w:hAnsi="Arial" w:cs="Arial"/>
-          <w:sz w:val="20"/>
-          <w:szCs w:val="20"/>
-        </w:rPr>
-        <w:t xml:space="preserve"> Git, GitHub</w:t>
-      </w:r>
-    </w:p>
-    <w:p>
-      <w:pPr>
-        <w:numPr>
-          <w:ilvl w:val="0"/>
-          <w:numId w:val="9"/>
-        </w:numPr>
-        <w:spacing w:before="120" w:after="0" w:line="240" w:lineRule="auto"/>
-        <w:rPr>
-          <w:rFonts w:ascii="Arial" w:hAnsi="Arial" w:cs="Arial"/>
-          <w:sz w:val="20"/>
-          <w:szCs w:val="20"/>
-        </w:rPr>
-      </w:pPr>
-      <w:r>
-        <w:rPr>
-          <w:rFonts w:ascii="Arial" w:hAnsi="Arial" w:cs="Arial"/>
-          <w:b/>
-          <w:sz w:val="20"/>
-          <w:szCs w:val="20"/>
-        </w:rPr>
         <w:t>Other:</w:t>
       </w:r>
       <w:r>
@@ -1922,10 +2235,36 @@
         </w:rPr>
         <w:t xml:space="preserve"> Responsive design, REST APIs, Agile basics</w:t>
       </w:r>
+      <w:r>
+        <w:rPr>
+          <w:rFonts w:ascii="Arial" w:hAnsi="Arial" w:cs="Arial"/>
+          <w:sz w:val="20"/>
+          <w:szCs w:val="20"/>
+        </w:rPr>
+        <w:t xml:space="preserve"> and </w:t>
+      </w:r>
+      <w:proofErr w:type="spellStart"/>
+      <w:r>
+        <w:rPr>
+          <w:rFonts w:ascii="Arial" w:hAnsi="Arial" w:cs="Arial"/>
+          <w:sz w:val="20"/>
+          <w:szCs w:val="20"/>
+        </w:rPr>
+        <w:t>Routering</w:t>
+      </w:r>
+      <w:proofErr w:type="spellEnd"/>
+      <w:r>
+        <w:rPr>
+          <w:rFonts w:ascii="Arial" w:hAnsi="Arial" w:cs="Arial"/>
+          <w:sz w:val="20"/>
+          <w:szCs w:val="20"/>
+        </w:rPr>
+        <w:t>.</w:t>
+      </w:r>
     </w:p>
     <w:sectPr>
-      <w:headerReference w:type="default" r:id="rId7"/>
-      <w:footerReference w:type="default" r:id="rId8"/>
+      <w:headerReference w:type="default" r:id="rId8"/>
+      <w:footerReference w:type="default" r:id="rId9"/>
       <w:pgSz w:w="11906" w:h="16838" w:code="9"/>
       <w:pgMar w:top="993" w:right="1134" w:bottom="1134" w:left="1134" w:header="709" w:footer="709" w:gutter="0"/>
       <w:cols w:space="708"/>
@@ -2487,6 +2826,119 @@
     </w:lvl>
   </w:abstractNum>
   <w:abstractNum w:abstractNumId="3" w15:restartNumberingAfterBreak="0">
+    <w:nsid w:val="365D4A58"/>
+    <w:multiLevelType w:val="hybridMultilevel"/>
+    <w:tmpl w:val="A7AA969A"/>
+    <w:lvl w:ilvl="0" w:tplc="10090001">
+      <w:start w:val="1"/>
+      <w:numFmt w:val="bullet"/>
+      <w:lvlText w:val=""/>
+      <w:lvlJc w:val="left"/>
+      <w:pPr>
+        <w:ind w:left="720" w:hanging="360"/>
+      </w:pPr>
+      <w:rPr>
+        <w:rFonts w:ascii="Symbol" w:hAnsi="Symbol" w:hint="default"/>
+      </w:rPr>
+    </w:lvl>
+    <w:lvl w:ilvl="1" w:tplc="10090003" w:tentative="1">
+      <w:start w:val="1"/>
+      <w:numFmt w:val="bullet"/>
+      <w:lvlText w:val="o"/>
+      <w:lvlJc w:val="left"/>
+      <w:pPr>
+        <w:ind w:left="1440" w:hanging="360"/>
+      </w:pPr>
+      <w:rPr>
+        <w:rFonts w:ascii="Courier New" w:hAnsi="Courier New" w:cs="Courier New" w:hint="default"/>
+      </w:rPr>
+    </w:lvl>
+    <w:lvl w:ilvl="2" w:tplc="10090005" w:tentative="1">
+      <w:start w:val="1"/>
+      <w:numFmt w:val="bullet"/>
+      <w:lvlText w:val=""/>
+      <w:lvlJc w:val="left"/>
+      <w:pPr>
+        <w:ind w:left="2160" w:hanging="360"/>
+      </w:pPr>
+      <w:rPr>
+        <w:rFonts w:ascii="Wingdings" w:hAnsi="Wingdings" w:hint="default"/>
+      </w:rPr>
+    </w:lvl>
+    <w:lvl w:ilvl="3" w:tplc="10090001" w:tentative="1">
+      <w:start w:val="1"/>
+      <w:numFmt w:val="bullet"/>
+      <w:lvlText w:val=""/>
+      <w:lvlJc w:val="left"/>
+      <w:pPr>
+        <w:ind w:left="2880" w:hanging="360"/>
+      </w:pPr>
+      <w:rPr>
+        <w:rFonts w:ascii="Symbol" w:hAnsi="Symbol" w:hint="default"/>
+      </w:rPr>
+    </w:lvl>
+    <w:lvl w:ilvl="4" w:tplc="10090003" w:tentative="1">
+      <w:start w:val="1"/>
+      <w:numFmt w:val="bullet"/>
+      <w:lvlText w:val="o"/>
+      <w:lvlJc w:val="left"/>
+      <w:pPr>
+        <w:ind w:left="3600" w:hanging="360"/>
+      </w:pPr>
+      <w:rPr>
+        <w:rFonts w:ascii="Courier New" w:hAnsi="Courier New" w:cs="Courier New" w:hint="default"/>
+      </w:rPr>
+    </w:lvl>
+    <w:lvl w:ilvl="5" w:tplc="10090005" w:tentative="1">
+      <w:start w:val="1"/>
+      <w:numFmt w:val="bullet"/>
+      <w:lvlText w:val=""/>
+      <w:lvlJc w:val="left"/>
+      <w:pPr>
+        <w:ind w:left="4320" w:hanging="360"/>
+      </w:pPr>
+      <w:rPr>
+        <w:rFonts w:ascii="Wingdings" w:hAnsi="Wingdings" w:hint="default"/>
+      </w:rPr>
+    </w:lvl>
+    <w:lvl w:ilvl="6" w:tplc="10090001" w:tentative="1">
+      <w:start w:val="1"/>
+      <w:numFmt w:val="bullet"/>
+      <w:lvlText w:val=""/>
+      <w:lvlJc w:val="left"/>
+      <w:pPr>
+        <w:ind w:left="5040" w:hanging="360"/>
+      </w:pPr>
+      <w:rPr>
+        <w:rFonts w:ascii="Symbol" w:hAnsi="Symbol" w:hint="default"/>
+      </w:rPr>
+    </w:lvl>
+    <w:lvl w:ilvl="7" w:tplc="10090003" w:tentative="1">
+      <w:start w:val="1"/>
+      <w:numFmt w:val="bullet"/>
+      <w:lvlText w:val="o"/>
+      <w:lvlJc w:val="left"/>
+      <w:pPr>
+        <w:ind w:left="5760" w:hanging="360"/>
+      </w:pPr>
+      <w:rPr>
+        <w:rFonts w:ascii="Courier New" w:hAnsi="Courier New" w:cs="Courier New" w:hint="default"/>
+      </w:rPr>
+    </w:lvl>
+    <w:lvl w:ilvl="8" w:tplc="10090005" w:tentative="1">
+      <w:start w:val="1"/>
+      <w:numFmt w:val="bullet"/>
+      <w:lvlText w:val=""/>
+      <w:lvlJc w:val="left"/>
+      <w:pPr>
+        <w:ind w:left="6480" w:hanging="360"/>
+      </w:pPr>
+      <w:rPr>
+        <w:rFonts w:ascii="Wingdings" w:hAnsi="Wingdings" w:hint="default"/>
+      </w:rPr>
+    </w:lvl>
+  </w:abstractNum>
+  <w:abstractNum w:abstractNumId="4" w15:restartNumberingAfterBreak="0">
     <w:nsid w:val="3A145141"/>
     <w:multiLevelType w:val="hybridMultilevel"/>
     <w:tmpl w:val="F7A4178E"/>
@@ -2599,7 +3051,7 @@
       </w:rPr>
     </w:lvl>
   </w:abstractNum>
-  <w:abstractNum w:abstractNumId="4" w15:restartNumberingAfterBreak="0">
+  <w:abstractNum w:abstractNumId="5" w15:restartNumberingAfterBreak="0">
     <w:nsid w:val="47AB3B92"/>
     <w:multiLevelType w:val="hybridMultilevel"/>
     <w:tmpl w:val="22FC9112"/>
@@ -2712,7 +3164,7 @@
       </w:rPr>
     </w:lvl>
   </w:abstractNum>
-  <w:abstractNum w:abstractNumId="5" w15:restartNumberingAfterBreak="0">
+  <w:abstractNum w:abstractNumId="6" w15:restartNumberingAfterBreak="0">
     <w:nsid w:val="4AA679EC"/>
     <w:multiLevelType w:val="hybridMultilevel"/>
     <w:tmpl w:val="6DCA4DA0"/>
@@ -2825,7 +3277,7 @@
       </w:rPr>
     </w:lvl>
   </w:abstractNum>
-  <w:abstractNum w:abstractNumId="6" w15:restartNumberingAfterBreak="0">
+  <w:abstractNum w:abstractNumId="7" w15:restartNumberingAfterBreak="0">
     <w:nsid w:val="511A24FB"/>
     <w:multiLevelType w:val="hybridMultilevel"/>
     <w:tmpl w:val="E1120118"/>
@@ -2938,7 +3390,7 @@
       </w:rPr>
     </w:lvl>
   </w:abstractNum>
-  <w:abstractNum w:abstractNumId="7" w15:restartNumberingAfterBreak="0">
+  <w:abstractNum w:abstractNumId="8" w15:restartNumberingAfterBreak="0">
     <w:nsid w:val="53C50036"/>
     <w:multiLevelType w:val="hybridMultilevel"/>
     <w:tmpl w:val="A9A466C4"/>
@@ -3051,7 +3503,7 @@
       </w:rPr>
     </w:lvl>
   </w:abstractNum>
-  <w:abstractNum w:abstractNumId="8" w15:restartNumberingAfterBreak="0">
+  <w:abstractNum w:abstractNumId="9" w15:restartNumberingAfterBreak="0">
     <w:nsid w:val="5B6332C3"/>
     <w:multiLevelType w:val="hybridMultilevel"/>
     <w:tmpl w:val="4F664B38"/>
@@ -3164,7 +3616,7 @@
       </w:rPr>
     </w:lvl>
   </w:abstractNum>
-  <w:abstractNum w:abstractNumId="9" w15:restartNumberingAfterBreak="0">
+  <w:abstractNum w:abstractNumId="10" w15:restartNumberingAfterBreak="0">
     <w:nsid w:val="5F0B03C9"/>
     <w:multiLevelType w:val="hybridMultilevel"/>
     <w:tmpl w:val="B5D8B3DA"/>
@@ -3304,7 +3756,7 @@
       </w:rPr>
     </w:lvl>
   </w:abstractNum>
-  <w:abstractNum w:abstractNumId="10" w15:restartNumberingAfterBreak="0">
+  <w:abstractNum w:abstractNumId="11" w15:restartNumberingAfterBreak="0">
     <w:nsid w:val="5F24231B"/>
     <w:multiLevelType w:val="hybridMultilevel"/>
     <w:tmpl w:val="11CC1FB2"/>
@@ -3417,7 +3869,7 @@
       </w:rPr>
     </w:lvl>
   </w:abstractNum>
-  <w:abstractNum w:abstractNumId="11" w15:restartNumberingAfterBreak="0">
+  <w:abstractNum w:abstractNumId="12" w15:restartNumberingAfterBreak="0">
     <w:nsid w:val="5F24231C"/>
     <w:multiLevelType w:val="hybridMultilevel"/>
     <w:tmpl w:val="5F24231C"/>
@@ -3557,7 +4009,7 @@
       </w:rPr>
     </w:lvl>
   </w:abstractNum>
-  <w:abstractNum w:abstractNumId="12" w15:restartNumberingAfterBreak="0">
+  <w:abstractNum w:abstractNumId="13" w15:restartNumberingAfterBreak="0">
     <w:nsid w:val="5F24231D"/>
     <w:multiLevelType w:val="hybridMultilevel"/>
     <w:tmpl w:val="5F24231D"/>
@@ -3697,7 +4149,7 @@
       </w:rPr>
     </w:lvl>
   </w:abstractNum>
-  <w:abstractNum w:abstractNumId="13" w15:restartNumberingAfterBreak="0">
+  <w:abstractNum w:abstractNumId="14" w15:restartNumberingAfterBreak="0">
     <w:nsid w:val="5F6E590A"/>
     <w:multiLevelType w:val="hybridMultilevel"/>
     <w:tmpl w:val="8FA8BF90"/>
@@ -3810,7 +4262,7 @@
       </w:rPr>
     </w:lvl>
   </w:abstractNum>
-  <w:abstractNum w:abstractNumId="14" w15:restartNumberingAfterBreak="0">
+  <w:abstractNum w:abstractNumId="15" w15:restartNumberingAfterBreak="0">
     <w:nsid w:val="7D37013B"/>
     <w:multiLevelType w:val="hybridMultilevel"/>
     <w:tmpl w:val="B7A248DE"/>
@@ -3924,34 +4376,34 @@
     </w:lvl>
   </w:abstractNum>
   <w:num w:numId="1">
-    <w:abstractNumId w:val="8"/>
+    <w:abstractNumId w:val="9"/>
   </w:num>
   <w:num w:numId="2">
-    <w:abstractNumId w:val="3"/>
+    <w:abstractNumId w:val="4"/>
   </w:num>
   <w:num w:numId="3">
     <w:abstractNumId w:val="0"/>
   </w:num>
   <w:num w:numId="4">
+    <w:abstractNumId w:val="11"/>
+  </w:num>
+  <w:num w:numId="5">
     <w:abstractNumId w:val="10"/>
   </w:num>
-  <w:num w:numId="5">
-    <w:abstractNumId w:val="9"/>
-  </w:num>
   <w:num w:numId="6">
-    <w:abstractNumId w:val="6"/>
+    <w:abstractNumId w:val="7"/>
   </w:num>
   <w:num w:numId="7">
-    <w:abstractNumId w:val="4"/>
+    <w:abstractNumId w:val="5"/>
   </w:num>
   <w:num w:numId="8">
-    <w:abstractNumId w:val="11"/>
+    <w:abstractNumId w:val="12"/>
   </w:num>
   <w:num w:numId="9">
-    <w:abstractNumId w:val="12"/>
+    <w:abstractNumId w:val="13"/>
   </w:num>
   <w:num w:numId="10">
-    <w:abstractNumId w:val="5"/>
+    <w:abstractNumId w:val="6"/>
   </w:num>
   <w:num w:numId="11">
     <w:abstractNumId w:val="2"/>
@@ -3960,13 +4412,16 @@
     <w:abstractNumId w:val="1"/>
   </w:num>
   <w:num w:numId="13">
+    <w:abstractNumId w:val="15"/>
+  </w:num>
+  <w:num w:numId="14">
     <w:abstractNumId w:val="14"/>
   </w:num>
-  <w:num w:numId="14">
-    <w:abstractNumId w:val="13"/>
+  <w:num w:numId="15">
+    <w:abstractNumId w:val="8"/>
   </w:num>
-  <w:num w:numId="15">
-    <w:abstractNumId w:val="7"/>
+  <w:num w:numId="16">
+    <w:abstractNumId w:val="3"/>
   </w:num>
 </w:numbering>
 </file>
@@ -4358,7 +4813,7 @@
   <w:style w:type="paragraph" w:default="1" w:styleId="Normal">
     <w:name w:val="Normal"/>
     <w:qFormat/>
-    <w:rsid w:val="008053B8"/>
+    <w:rsid w:val="009A039E"/>
     <w:pPr>
       <w:spacing w:after="200" w:line="276" w:lineRule="auto"/>
     </w:pPr>
@@ -4371,6 +4826,7 @@
   <w:style w:type="character" w:default="1" w:styleId="Fuentedeprrafopredeter">
     <w:name w:val="Default Paragraph Font"/>
     <w:uiPriority w:val="1"/>
+    <w:semiHidden/>
     <w:unhideWhenUsed/>
   </w:style>
   <w:style w:type="table" w:default="1" w:styleId="Tablanormal">

</xml_diff>